<commit_message>
bunch of fixes and refactor in edit mode, most art and description in edit mode
</commit_message>
<xml_diff>
--- a/Art Refs/draft.docx
+++ b/Art Refs/draft.docx
@@ -150,6 +150,146 @@
       </w:r>
     </w:p>
     <w:p/>
+    <w:p>
+      <w:r>
+        <w:t xml:space="preserve">Contains the genetic information of the prokaryotic cell. The nucleoid determines how the cell will develop and grow. </w:t>
+      </w:r>
+    </w:p>
+    <w:p>
+      <w:r>
+        <w:t xml:space="preserve">Responsible for </w:t>
+      </w:r>
+      <w:r>
+        <w:t xml:space="preserve">making proteins. These proteins </w:t>
+      </w:r>
+      <w:r>
+        <w:t>are what keeps the cell alive by providing energy for movement, repair, and growth.</w:t>
+      </w:r>
+    </w:p>
+    <w:p>
+      <w:r>
+        <w:t>These are extra DNA molecules that are commonly found in bacteria, and sometimes in other cells. The</w:t>
+      </w:r>
+      <w:r>
+        <w:t>y allow cells to mutate and adapt to an ever-changing environment.</w:t>
+      </w:r>
+    </w:p>
+    <w:p>
+      <w:r>
+        <w:t xml:space="preserve">An affinity for extremely hot temperature. These </w:t>
+      </w:r>
+      <w:proofErr w:type="spellStart"/>
+      <w:r>
+        <w:t>archaeans</w:t>
+      </w:r>
+      <w:proofErr w:type="spellEnd"/>
+      <w:r>
+        <w:t xml:space="preserve"> </w:t>
+      </w:r>
+      <w:r>
+        <w:t xml:space="preserve">can thrive in environments near volcanos, hot springs, and acidic soils. </w:t>
+      </w:r>
+    </w:p>
+    <w:p>
+      <w:r>
+        <w:t xml:space="preserve">These </w:t>
+      </w:r>
+      <w:proofErr w:type="spellStart"/>
+      <w:r>
+        <w:t>archaeans</w:t>
+      </w:r>
+      <w:proofErr w:type="spellEnd"/>
+      <w:r>
+        <w:t xml:space="preserve"> release methane as a result of digesting materials such as carbon and </w:t>
+      </w:r>
+      <w:r>
+        <w:t>hydrogen</w:t>
+      </w:r>
+      <w:r>
+        <w:t xml:space="preserve">. They are known to play a role in breaking up </w:t>
+      </w:r>
+      <w:r>
+        <w:t>materials for other cells to consume.</w:t>
+      </w:r>
+    </w:p>
+    <w:p>
+      <w:r>
+        <w:t xml:space="preserve">An affinity for salt. These </w:t>
+      </w:r>
+      <w:proofErr w:type="spellStart"/>
+      <w:r>
+        <w:t>archaeans</w:t>
+      </w:r>
+      <w:proofErr w:type="spellEnd"/>
+      <w:r>
+        <w:t xml:space="preserve"> </w:t>
+      </w:r>
+      <w:r>
+        <w:t>can withstand the effects of salt which causes dehydration. They are also known to be resistant to UV radiation, giving them a reddish look.</w:t>
+      </w:r>
+    </w:p>
+    <w:p>
+      <w:r>
+        <w:t xml:space="preserve">A </w:t>
+      </w:r>
+      <w:r>
+        <w:t>single flagellum</w:t>
+      </w:r>
+      <w:r>
+        <w:t xml:space="preserve"> that favors long distance travel.</w:t>
+      </w:r>
+    </w:p>
+    <w:p>
+      <w:r>
+        <w:t>Multiple flagella in one polar end of the cell that favors frequent twists and turns.</w:t>
+      </w:r>
+    </w:p>
+    <w:p>
+      <w:r>
+        <w:t>Multiple flagella around the cell that helps with even more frequent twists and turns.</w:t>
+      </w:r>
+    </w:p>
+    <w:p>
+      <w:r>
+        <w:t>A prokaryote that metabolizes methane. This particular type is anaerobic, which means it can live with little to no oxygen.</w:t>
+      </w:r>
+    </w:p>
+    <w:p>
+      <w:r>
+        <w:t>Capable of harnessing energy from sunlight to produce food from inorganic matter. Its chlorophyl component gives it a green color.</w:t>
+      </w:r>
+    </w:p>
+    <w:p>
+      <w:r>
+        <w:t>Eats anything organic that contains carbon and hydrogen, such as glucose.</w:t>
+      </w:r>
+    </w:p>
+    <w:p>
+      <w:r>
+        <w:t xml:space="preserve">This particular bacteria feeds from </w:t>
+      </w:r>
+      <w:r>
+        <w:t>within</w:t>
+      </w:r>
+      <w:r>
+        <w:t xml:space="preserve"> </w:t>
+      </w:r>
+      <w:r>
+        <w:t>the</w:t>
+      </w:r>
+      <w:r>
+        <w:t xml:space="preserve"> host, draining it of all its energy. Once engulfed</w:t>
+      </w:r>
+      <w:r>
+        <w:t>,</w:t>
+      </w:r>
+      <w:r>
+        <w:t xml:space="preserve"> </w:t>
+      </w:r>
+      <w:r>
+        <w:t>it secretes special proteins that will prevent itself from being consumed.</w:t>
+      </w:r>
+    </w:p>
     <w:sectPr>
       <w:pgSz w:w="12240" w:h="15840"/>
       <w:pgMar w:top="1440" w:right="1440" w:bottom="1440" w:left="1440" w:header="720" w:footer="720" w:gutter="0"/>

</xml_diff>

<commit_message>
intro 1 and 2, tutorials
</commit_message>
<xml_diff>
--- a/Art Refs/draft.docx
+++ b/Art Refs/draft.docx
@@ -163,7 +163,25 @@
         <w:t xml:space="preserve">making proteins. These proteins </w:t>
       </w:r>
       <w:r>
-        <w:t>are what keeps the cell alive by providing energy for movement, repair, and growth.</w:t>
+        <w:t xml:space="preserve">are </w:t>
+      </w:r>
+      <w:r>
+        <w:t xml:space="preserve">the workers of the cell, they </w:t>
+      </w:r>
+      <w:r>
+        <w:t>provid</w:t>
+      </w:r>
+      <w:r>
+        <w:t>e</w:t>
+      </w:r>
+      <w:r>
+        <w:t xml:space="preserve"> energy for </w:t>
+      </w:r>
+      <w:r>
+        <w:t>communication</w:t>
+      </w:r>
+      <w:r>
+        <w:t>, repair, and growth.</w:t>
       </w:r>
     </w:p>
     <w:p>
@@ -367,6 +385,481 @@
     <w:p>
       <w:r>
         <w:t xml:space="preserve">Small hair-like structures around the surface of the cell. This one is used for motility in a liquid environment. </w:t>
+      </w:r>
+    </w:p>
+    <w:p/>
+    <w:p>
+      <w:r>
+        <w:t>This environment is extremely hot! Only an organism capable of resisting extreme heat will be able to thrive here.</w:t>
+      </w:r>
+    </w:p>
+    <w:p>
+      <w:r>
+        <w:t>This environment is</w:t>
+      </w:r>
+      <w:r>
+        <w:t xml:space="preserve"> mostly filled with hydrogen components. An organism capable of digesting such materials will do well here.</w:t>
+      </w:r>
+    </w:p>
+    <w:p>
+      <w:r>
+        <w:t>This environment contains high concentration of salt, along with UV radiation. Unless an organism can withstand both salt and UV radiation, it will dry up to death.</w:t>
+      </w:r>
+    </w:p>
+    <w:p>
+      <w:r>
+        <w:t>This environment is low on oxygen, and filled with methane. Only an anaerobic, methane-eating bacterial will do well here.</w:t>
+      </w:r>
+    </w:p>
+    <w:p>
+      <w:r>
+        <w:t xml:space="preserve">If you are having difficulty with </w:t>
+      </w:r>
+      <w:r>
+        <w:t xml:space="preserve">these </w:t>
+      </w:r>
+      <w:r>
+        <w:t xml:space="preserve">predators, </w:t>
+      </w:r>
+      <w:r>
+        <w:t>perhaps deploying parasitic bacteria will do the trick. Otherwise, this environment mostly provides glucose and sunlight.</w:t>
+      </w:r>
+    </w:p>
+    <w:p>
+      <w:r>
+        <w:t>Most bacteria cannot stand a chance against white blood cells, unless they are completely overwhelmed. For a greater success, try deploying parasitic bacteria.</w:t>
+      </w:r>
+    </w:p>
+    <w:p>
+      <w:r>
+        <w:t>This environment has a mixture of big and small organisms. A predator capable of hunting both will benefit the most here.</w:t>
+      </w:r>
+    </w:p>
+    <w:p>
+      <w:r>
+        <w:lastRenderedPageBreak/>
+        <w:t xml:space="preserve">Toxic bacteria dominate this environment. </w:t>
+      </w:r>
+      <w:r>
+        <w:t>An organism that can resist toxins should be able to thrive here.</w:t>
+      </w:r>
+    </w:p>
+    <w:p>
+      <w:r>
+        <w:t>The whirlpool is a pain, try to deploy your organisms at the outer region. That aside, an organism with strong propellant should be able to maneuver around it with much ease.</w:t>
+      </w:r>
+    </w:p>
+    <w:p/>
+    <w:p/>
+    <w:p>
+      <w:r>
+        <w:t>Welcome!</w:t>
+      </w:r>
+    </w:p>
+    <w:p>
+      <w:r>
+        <w:t>I am here to guide you on this journey to learn about cells.</w:t>
+      </w:r>
+    </w:p>
+    <w:p>
+      <w:r>
+        <w:t>But not just any cell…</w:t>
+      </w:r>
+    </w:p>
+    <w:p>
+      <w:r>
+        <w:t>The perfect cell!</w:t>
+      </w:r>
+    </w:p>
+    <w:p>
+      <w:r>
+        <w:t xml:space="preserve">&lt;animate mote entering&gt; </w:t>
+      </w:r>
+    </w:p>
+    <w:p>
+      <w:r>
+        <w:t>In th</w:t>
+      </w:r>
+      <w:r>
+        <w:t>is</w:t>
+      </w:r>
+      <w:r>
+        <w:t xml:space="preserve"> vast sea of nothingness comes a </w:t>
+      </w:r>
+      <w:r>
+        <w:t>lifeless inorganic</w:t>
+      </w:r>
+      <w:r>
+        <w:t xml:space="preserve"> </w:t>
+      </w:r>
+      <w:r>
+        <w:t>spec</w:t>
+      </w:r>
+      <w:r>
+        <w:t>.</w:t>
+      </w:r>
+    </w:p>
+    <w:p>
+      <w:r>
+        <w:t>&lt;animate mote turning into a blob&gt;</w:t>
+      </w:r>
+    </w:p>
+    <w:p>
+      <w:r>
+        <w:t xml:space="preserve">By mysterious circumstances, various chemicals </w:t>
+      </w:r>
+      <w:r>
+        <w:t xml:space="preserve">have </w:t>
+      </w:r>
+      <w:r>
+        <w:t xml:space="preserve">gathered and formed to create a living </w:t>
+      </w:r>
+      <w:r>
+        <w:t>organism</w:t>
+      </w:r>
+      <w:r>
+        <w:t>.</w:t>
+      </w:r>
+    </w:p>
+    <w:p>
+      <w:r>
+        <w:t xml:space="preserve">In order </w:t>
+      </w:r>
+      <w:r>
+        <w:t>to maintain its form</w:t>
+      </w:r>
+      <w:r>
+        <w:t>, it must continuously consume</w:t>
+      </w:r>
+      <w:r>
+        <w:t xml:space="preserve"> </w:t>
+      </w:r>
+      <w:r>
+        <w:t>materials, and convert</w:t>
+      </w:r>
+      <w:r>
+        <w:t xml:space="preserve"> them to energy</w:t>
+      </w:r>
+      <w:r>
+        <w:t>.</w:t>
+      </w:r>
+    </w:p>
+    <w:p>
+      <w:r>
+        <w:t>But it can only maintain its form for so long…with your help however, we can let it</w:t>
+      </w:r>
+      <w:r>
+        <w:t xml:space="preserve"> grow</w:t>
+      </w:r>
+      <w:r>
+        <w:t>,</w:t>
+      </w:r>
+      <w:r>
+        <w:t xml:space="preserve"> and </w:t>
+      </w:r>
+      <w:r>
+        <w:t>reproduce</w:t>
+      </w:r>
+      <w:r>
+        <w:t xml:space="preserve"> for </w:t>
+      </w:r>
+      <w:r>
+        <w:t xml:space="preserve">many </w:t>
+      </w:r>
+      <w:r>
+        <w:t>generations!</w:t>
+      </w:r>
+    </w:p>
+    <w:p>
+      <w:r>
+        <w:t>&lt;show life branch&gt;</w:t>
+      </w:r>
+    </w:p>
+    <w:p>
+      <w:r>
+        <w:t>This is the classi</w:t>
+      </w:r>
+      <w:r>
+        <w:t xml:space="preserve">fication of cells. As you can see, </w:t>
+      </w:r>
+      <w:r>
+        <w:t>a cell</w:t>
+      </w:r>
+      <w:r>
+        <w:t xml:space="preserve"> can be one of two things: Prokaryote or Eukaryote.</w:t>
+      </w:r>
+    </w:p>
+    <w:p>
+      <w:r>
+        <w:t xml:space="preserve">We will </w:t>
+      </w:r>
+      <w:r>
+        <w:t>begin</w:t>
+      </w:r>
+      <w:r>
+        <w:t xml:space="preserve"> our journey </w:t>
+      </w:r>
+      <w:r>
+        <w:t>as</w:t>
+      </w:r>
+      <w:r>
+        <w:t xml:space="preserve"> </w:t>
+      </w:r>
+      <w:proofErr w:type="spellStart"/>
+      <w:r>
+        <w:t>archea</w:t>
+      </w:r>
+      <w:r>
+        <w:t>n</w:t>
+      </w:r>
+      <w:r>
+        <w:t>s</w:t>
+      </w:r>
+      <w:proofErr w:type="spellEnd"/>
+      <w:r>
+        <w:t>, the extremophiles of the prokaryote cells!</w:t>
+      </w:r>
+    </w:p>
+    <w:p>
+      <w:r>
+        <w:t>&lt;next level&gt;</w:t>
+      </w:r>
+    </w:p>
+    <w:p/>
+    <w:p>
+      <w:r>
+        <w:t xml:space="preserve">Here we are going to </w:t>
+      </w:r>
+      <w:r>
+        <w:t xml:space="preserve">choose which environment </w:t>
+      </w:r>
+      <w:r>
+        <w:t xml:space="preserve">our organisms are going </w:t>
+      </w:r>
+      <w:r>
+        <w:t>to inhabit.</w:t>
+      </w:r>
+    </w:p>
+    <w:p>
+      <w:r>
+        <w:t>Press the left and right arrow on the side of the screen to switch between environments. Keep in mind the hazards and energy sources!</w:t>
+      </w:r>
+    </w:p>
+    <w:p>
+      <w:r>
+        <w:t xml:space="preserve">Once you’ve decided, press the </w:t>
+      </w:r>
+      <w:r>
+        <w:t>button</w:t>
+      </w:r>
+      <w:r>
+        <w:t xml:space="preserve"> on the lower right of the screen to proceed.</w:t>
+      </w:r>
+    </w:p>
+    <w:p/>
+    <w:p>
+      <w:r>
+        <w:t xml:space="preserve">Now </w:t>
+      </w:r>
+      <w:r>
+        <w:t xml:space="preserve">it’s time to shape </w:t>
+      </w:r>
+      <w:r>
+        <w:t>the perfect cell</w:t>
+      </w:r>
+      <w:r>
+        <w:t>!</w:t>
+      </w:r>
+    </w:p>
+    <w:p>
+      <w:r>
+        <w:t xml:space="preserve">Although organisms </w:t>
+      </w:r>
+      <w:r>
+        <w:t>go</w:t>
+      </w:r>
+      <w:r>
+        <w:t xml:space="preserve"> through </w:t>
+      </w:r>
+      <w:r>
+        <w:t>evolution in order to shape itself</w:t>
+      </w:r>
+      <w:r>
+        <w:t>, you will instead choose what’s best</w:t>
+      </w:r>
+      <w:r>
+        <w:t>.</w:t>
+      </w:r>
+    </w:p>
+    <w:p/>
+    <w:p>
+      <w:r>
+        <w:lastRenderedPageBreak/>
+        <w:t>Before we continue, l</w:t>
+      </w:r>
+      <w:r>
+        <w:t xml:space="preserve">et’s take a moment to look at </w:t>
+      </w:r>
+      <w:r>
+        <w:t xml:space="preserve">the </w:t>
+      </w:r>
+      <w:r>
+        <w:t xml:space="preserve">two components </w:t>
+      </w:r>
+      <w:r>
+        <w:t xml:space="preserve">that keep the </w:t>
+      </w:r>
+      <w:r>
+        <w:t>cell</w:t>
+      </w:r>
+      <w:r>
+        <w:t xml:space="preserve"> together</w:t>
+      </w:r>
+      <w:r>
+        <w:t>.</w:t>
+      </w:r>
+    </w:p>
+    <w:p/>
+    <w:p>
+      <w:r>
+        <w:t>The plasma membrane is a barrier that determines what goes in and out of the cell.</w:t>
+      </w:r>
+      <w:r>
+        <w:t xml:space="preserve"> That is something we can decide later. </w:t>
+      </w:r>
+    </w:p>
+    <w:p/>
+    <w:p>
+      <w:r>
+        <w:t>Cytoplasm is the fluid that fills the cell. Its role is to sustain the structure and flow within the cell, along with metabolic activity.</w:t>
+      </w:r>
+    </w:p>
+    <w:p/>
+    <w:p>
+      <w:r>
+        <w:t>N</w:t>
+      </w:r>
+      <w:r>
+        <w:t xml:space="preserve">ow </w:t>
+      </w:r>
+      <w:r>
+        <w:t>you will plac</w:t>
+      </w:r>
+      <w:r>
+        <w:t>e</w:t>
+      </w:r>
+      <w:r>
+        <w:t xml:space="preserve"> </w:t>
+      </w:r>
+      <w:r>
+        <w:t xml:space="preserve">the internal </w:t>
+      </w:r>
+      <w:r>
+        <w:t>components that keeps the cell alive.</w:t>
+      </w:r>
+    </w:p>
+    <w:p/>
+    <w:p>
+      <w:r>
+        <w:t>Excellent! With all the essentials of the cells filled, we can now choose the other components.</w:t>
+      </w:r>
+    </w:p>
+    <w:p>
+      <w:r>
+        <w:t>In order for the cell to survive, pick the right structure that determines its resistance and energy source.</w:t>
+      </w:r>
+    </w:p>
+    <w:p>
+      <w:r>
+        <w:t>A cell cannot reach its energy source efficiently without proper motility. Pick a form of motility to determine how the cell moves.</w:t>
+      </w:r>
+      <w:r>
+        <w:t xml:space="preserve"> </w:t>
+      </w:r>
+    </w:p>
+    <w:p/>
+    <w:p>
+      <w:r>
+        <w:t xml:space="preserve">Now that we’re here, the goal is to grow the population </w:t>
+      </w:r>
+      <w:r>
+        <w:t>of our organism</w:t>
+      </w:r>
+      <w:r>
+        <w:t>s</w:t>
+      </w:r>
+      <w:r>
+        <w:t xml:space="preserve"> </w:t>
+      </w:r>
+      <w:r>
+        <w:t>to a certain amount.</w:t>
+      </w:r>
+    </w:p>
+    <w:p>
+      <w:r>
+        <w:t>You can find th</w:t>
+      </w:r>
+      <w:r>
+        <w:t>e population</w:t>
+      </w:r>
+      <w:r>
+        <w:t xml:space="preserve"> number, and the progress at the bottom left of the screen.</w:t>
+      </w:r>
+    </w:p>
+    <w:p>
+      <w:r>
+        <w:t xml:space="preserve">Time is limited, and when it is reached, all is lost. </w:t>
+      </w:r>
+      <w:r>
+        <w:t>This is displayed</w:t>
+      </w:r>
+      <w:r>
+        <w:t xml:space="preserve"> at the bottom of the screen.</w:t>
+      </w:r>
+    </w:p>
+    <w:p>
+      <w:r>
+        <w:t>To deploy an organism, press any valid location on the screen. You have a limited amount to deploy, so choose each location wisely.</w:t>
+      </w:r>
+    </w:p>
+    <w:p/>
+    <w:p>
+      <w:r>
+        <w:t>Press this button to speed things up!</w:t>
+      </w:r>
+    </w:p>
+    <w:p/>
+    <w:p>
+      <w:r>
+        <w:t>Good work! Now let’s try another environment, and then we can move on to grander things!</w:t>
+      </w:r>
+    </w:p>
+    <w:p/>
+    <w:p>
+      <w:r>
+        <w:t>As the perfect cells pass through numerous environments, few are able to adapt.</w:t>
+      </w:r>
+    </w:p>
+    <w:p>
+      <w:r>
+        <w:t>A new strategy for adaptation is in order.</w:t>
+      </w:r>
+    </w:p>
+    <w:p/>
+    <w:p>
+      <w:r>
+        <w:t>We will now be moving forward as bacteria.</w:t>
+      </w:r>
+    </w:p>
+    <w:p>
+      <w:r>
+        <w:t>Though they are structurally similar to archaea, they differ in how their membrane is structured.</w:t>
+      </w:r>
+    </w:p>
+    <w:p>
+      <w:r>
+        <w:lastRenderedPageBreak/>
+        <w:t>Now let’s see how they fare with the next environments!</w:t>
       </w:r>
     </w:p>
     <w:sectPr>

</xml_diff>

<commit_message>
sfx and music, some fixes and adjustment
</commit_message>
<xml_diff>
--- a/Art Refs/draft.docx
+++ b/Art Refs/draft.docx
@@ -60,7 +60,7 @@
     </w:p>
     <w:p>
       <w:r>
-        <w:t>The kind of water found in sewer where all the wastes accumulate. A perfect home for all sorts of bacteria.</w:t>
+        <w:t>Plenty of wastes to be found here. These waters have become a breeding ground for methanogens.</w:t>
       </w:r>
     </w:p>
     <w:p/>
@@ -74,13 +74,16 @@
         <w:t>A body of freshwater</w:t>
       </w:r>
       <w:r>
-        <w:t xml:space="preserve"> within an area </w:t>
+        <w:t xml:space="preserve"> </w:t>
       </w:r>
       <w:r>
         <w:t>brimming with life.</w:t>
       </w:r>
       <w:r>
-        <w:t xml:space="preserve"> Where there are thriving populations of organisms, so too, will there be predators.</w:t>
+        <w:t xml:space="preserve"> </w:t>
+      </w:r>
+      <w:r>
+        <w:t>Water plants provide a good source of energy, and there’s plenty of sunlight.</w:t>
       </w:r>
     </w:p>
     <w:p/>
@@ -94,7 +97,10 @@
         <w:t>Known as the windpipe that connects the larynx, and the bronchi of the lungs.</w:t>
       </w:r>
       <w:r>
-        <w:t xml:space="preserve"> Many foreign organisms are disposed of here by the hands of white blood cells. Beware of the wandering macrophages.</w:t>
+        <w:t xml:space="preserve"> Many foreign organisms are disposed of here by the hands of white blood cells. Beware the wandering macrophages</w:t>
+      </w:r>
+      <w:r>
+        <w:t>!</w:t>
       </w:r>
     </w:p>
     <w:p/>
@@ -925,10 +931,7 @@
         <w:t xml:space="preserve">allow the perfect cell to </w:t>
       </w:r>
       <w:r>
-        <w:t>further</w:t>
-      </w:r>
-      <w:r>
-        <w:t xml:space="preserve"> </w:t>
+        <w:t xml:space="preserve">further </w:t>
       </w:r>
       <w:r>
         <w:t xml:space="preserve">evolve </w:t>

</xml_diff>

<commit_message>
some adjustments, fixed bugs, promo crap, initial build
</commit_message>
<xml_diff>
--- a/Art Refs/draft.docx
+++ b/Art Refs/draft.docx
@@ -965,6 +965,13 @@
     <w:p>
       <w:r>
         <w:t>For the next environments, we will be going as protists.</w:t>
+      </w:r>
+    </w:p>
+    <w:p/>
+    <w:p/>
+    <w:p>
+      <w:r>
+        <w:t>Journey into the depths to grow and evolve as the perfect cell. Keep moving forward!</w:t>
       </w:r>
     </w:p>
     <w:sectPr>

</xml_diff>